<commit_message>
amit's changes to the title
</commit_message>
<xml_diff>
--- a/Final Project.docx
+++ b/Final Project.docx
@@ -45,29 +45,40 @@
     <w:p>
       <w:pPr>
         <w:pStyle w:val="Normal"/>
-        <w:rPr>
-          <w:rFonts w:ascii="Calibri" w:hAnsi="Calibri" w:cs="Calibri" w:asciiTheme="minorHAnsi" w:cstheme="minorHAnsi" w:hAnsiTheme="minorHAnsi"/>
-          <w:sz w:val="28"/>
-          <w:szCs w:val="28"/>
-        </w:rPr>
-      </w:pPr>
-      <w:r>
-        <w:rPr>
-          <w:rFonts w:cs="Calibri" w:ascii="Calibri" w:hAnsi="Calibri" w:asciiTheme="minorHAnsi" w:cstheme="minorHAnsi" w:hAnsiTheme="minorHAnsi"/>
-          <w:sz w:val="28"/>
-          <w:szCs w:val="28"/>
-        </w:rPr>
-        <w:t>DoS attacks are server attacks designed to prevent client-to-server communication (denial of service). Simply, we can say that stealth server sabotage wires or even the server is denial of service, but in the context of data security we discuss about remote attacks and not physical sabotaging.</w:t>
+        <w:rPr/>
+      </w:pPr>
+      <w:r>
+        <w:rPr>
+          <w:rFonts w:cs="Calibri" w:ascii="Calibri" w:hAnsi="Calibri" w:asciiTheme="minorHAnsi" w:cstheme="minorHAnsi" w:hAnsiTheme="minorHAnsi"/>
+          <w:sz w:val="28"/>
+          <w:szCs w:val="28"/>
+        </w:rPr>
+        <w:t xml:space="preserve">DoS attacks </w:t>
+      </w:r>
+      <w:bookmarkStart w:id="0" w:name="__DdeLink__116_329001181"/>
+      <w:r>
+        <w:rPr>
+          <w:rFonts w:cs="Calibri" w:ascii="Calibri" w:hAnsi="Calibri" w:asciiTheme="minorHAnsi" w:cstheme="minorHAnsi" w:hAnsiTheme="minorHAnsi"/>
+          <w:sz w:val="28"/>
+          <w:szCs w:val="28"/>
+        </w:rPr>
+        <w:t>are server attacks designed to prevent client-to-server communication (denial of service).</w:t>
+      </w:r>
+      <w:bookmarkEnd w:id="0"/>
+      <w:r>
+        <w:rPr>
+          <w:rFonts w:cs="Calibri" w:ascii="Calibri" w:hAnsi="Calibri" w:asciiTheme="minorHAnsi" w:cstheme="minorHAnsi" w:hAnsiTheme="minorHAnsi"/>
+          <w:sz w:val="28"/>
+          <w:szCs w:val="28"/>
+        </w:rPr>
+        <w:t xml:space="preserve"> Simply, we can say that stealth server sabotage wires or even the server is denial of service, but in the context of data security we discuss about remote attacks and not physical sabotaging.</w:t>
+        <w:br/>
       </w:r>
     </w:p>
     <w:p>
       <w:pPr>
         <w:pStyle w:val="Normal"/>
-        <w:rPr>
-          <w:rFonts w:ascii="Calibri" w:hAnsi="Calibri" w:cs="Calibri" w:asciiTheme="minorHAnsi" w:cstheme="minorHAnsi" w:hAnsiTheme="minorHAnsi"/>
-          <w:sz w:val="28"/>
-          <w:szCs w:val="28"/>
-        </w:rPr>
+        <w:rPr/>
       </w:pPr>
       <w:r>
         <w:rPr>
@@ -77,8 +88,8 @@
         </w:rPr>
         <w:t>DDoS attacks are very similar and sometimes even identical, and their intention is Distributed Denial of Service. In other words, the attack comes not from a single source, but from a large number of end stations – usually triggered by the attacker in the form of a king of virus located on these end stations. Most DDoS attacks are much more powerful and significant. It is important to underst</w:t>
       </w:r>
-      <w:bookmarkStart w:id="0" w:name="_GoBack"/>
-      <w:bookmarkEnd w:id="0"/>
+      <w:bookmarkStart w:id="1" w:name="_GoBack"/>
+      <w:bookmarkEnd w:id="1"/>
       <w:r>
         <w:rPr>
           <w:rFonts w:cs="Calibri" w:ascii="Calibri" w:hAnsi="Calibri" w:asciiTheme="minorHAnsi" w:cstheme="minorHAnsi" w:hAnsiTheme="minorHAnsi"/>
@@ -86,6 +97,23 @@
           <w:szCs w:val="28"/>
         </w:rPr>
         <w:t>and that even an attack by two or three end stations is usually considered as a DoS attack, since there is really no significant flooding of the server.</w:t>
+      </w:r>
+    </w:p>
+    <w:p>
+      <w:pPr>
+        <w:pStyle w:val="Normal"/>
+        <w:rPr>
+          <w:color w:val="FF3333"/>
+        </w:rPr>
+      </w:pPr>
+      <w:r>
+        <w:rPr>
+          <w:rFonts w:cs="Calibri" w:ascii="Calibri" w:hAnsi="Calibri" w:asciiTheme="minorHAnsi" w:cstheme="minorHAnsi" w:hAnsiTheme="minorHAnsi"/>
+          <w:color w:val="FF3333"/>
+          <w:sz w:val="28"/>
+          <w:szCs w:val="28"/>
+        </w:rPr>
+        <w:t>Add here how much DoS and DDoS are often</w:t>
       </w:r>
     </w:p>
     <w:p>
@@ -299,27 +327,7 @@
           <w:sz w:val="28"/>
           <w:szCs w:val="28"/>
         </w:rPr>
-        <w:t>Do</w:t>
-      </w:r>
-      <w:r>
-        <w:rPr>
-          <w:rFonts w:cs="Calibri" w:ascii="Calibri" w:hAnsi="Calibri" w:asciiTheme="minorHAnsi" w:cstheme="minorHAnsi" w:hAnsiTheme="minorHAnsi"/>
-          <w:b/>
-          <w:bCs/>
-          <w:sz w:val="28"/>
-          <w:szCs w:val="28"/>
-        </w:rPr>
-        <w:t>S</w:t>
-      </w:r>
-      <w:r>
-        <w:rPr>
-          <w:rFonts w:cs="Calibri" w:ascii="Calibri" w:hAnsi="Calibri" w:asciiTheme="minorHAnsi" w:cstheme="minorHAnsi" w:hAnsiTheme="minorHAnsi"/>
-          <w:b/>
-          <w:bCs/>
-          <w:sz w:val="28"/>
-          <w:szCs w:val="28"/>
-        </w:rPr>
-        <w:t xml:space="preserve"> and DDoS over Application layer</w:t>
+        <w:t>DoS and DDoS over Application layer</w:t>
       </w:r>
       <w:r>
         <w:rPr>
@@ -433,8 +441,8 @@
         </w:numPr>
         <w:rPr/>
       </w:pPr>
-      <w:bookmarkStart w:id="1" w:name="__DdeLink__340_124809346"/>
-      <w:bookmarkEnd w:id="1"/>
+      <w:bookmarkStart w:id="2" w:name="__DdeLink__340_124809346"/>
+      <w:bookmarkEnd w:id="2"/>
       <w:r>
         <w:rPr>
           <w:rFonts w:cs="Calibri" w:ascii="Calibri" w:hAnsi="Calibri" w:asciiTheme="minorHAnsi" w:cstheme="minorHAnsi" w:hAnsiTheme="minorHAnsi"/>
@@ -443,27 +451,7 @@
           <w:sz w:val="28"/>
           <w:szCs w:val="28"/>
         </w:rPr>
-        <w:t>Do</w:t>
-      </w:r>
-      <w:r>
-        <w:rPr>
-          <w:rFonts w:cs="Calibri" w:ascii="Calibri" w:hAnsi="Calibri" w:asciiTheme="minorHAnsi" w:cstheme="minorHAnsi" w:hAnsiTheme="minorHAnsi"/>
-          <w:b/>
-          <w:bCs/>
-          <w:sz w:val="28"/>
-          <w:szCs w:val="28"/>
-        </w:rPr>
-        <w:t>S</w:t>
-      </w:r>
-      <w:r>
-        <w:rPr>
-          <w:rFonts w:cs="Calibri" w:ascii="Calibri" w:hAnsi="Calibri" w:asciiTheme="minorHAnsi" w:cstheme="minorHAnsi" w:hAnsiTheme="minorHAnsi"/>
-          <w:b/>
-          <w:bCs/>
-          <w:sz w:val="28"/>
-          <w:szCs w:val="28"/>
-        </w:rPr>
-        <w:t xml:space="preserve"> and DDoS over Transport layer</w:t>
+        <w:t>DoS and DDoS over Transport layer</w:t>
       </w:r>
       <w:r>
         <w:rPr>
@@ -567,27 +555,7 @@
           <w:sz w:val="28"/>
           <w:szCs w:val="28"/>
         </w:rPr>
-        <w:t>Do</w:t>
-      </w:r>
-      <w:r>
-        <w:rPr>
-          <w:rFonts w:cs="Calibri" w:ascii="Calibri" w:hAnsi="Calibri" w:asciiTheme="minorHAnsi" w:cstheme="minorHAnsi" w:hAnsiTheme="minorHAnsi"/>
-          <w:b/>
-          <w:bCs/>
-          <w:sz w:val="28"/>
-          <w:szCs w:val="28"/>
-        </w:rPr>
-        <w:t>S</w:t>
-      </w:r>
-      <w:r>
-        <w:rPr>
-          <w:rFonts w:cs="Calibri" w:ascii="Calibri" w:hAnsi="Calibri" w:asciiTheme="minorHAnsi" w:cstheme="minorHAnsi" w:hAnsiTheme="minorHAnsi"/>
-          <w:b/>
-          <w:bCs/>
-          <w:sz w:val="28"/>
-          <w:szCs w:val="28"/>
-        </w:rPr>
-        <w:t xml:space="preserve"> and DDoS over Network layer</w:t>
+        <w:t>DoS and DDoS over Network layer</w:t>
       </w:r>
       <w:r>
         <w:rPr>
@@ -651,7 +619,18 @@
           <w:sz w:val="28"/>
           <w:szCs w:val="28"/>
         </w:rPr>
-        <w:t xml:space="preserve">DoS and DDoS attacks over the Network layer </w:t>
+        <w:t>DoS and DDoS attacks over the Network layer require access to the local network. Therefore, they are rare and more easy to detect.</w:t>
+      </w:r>
+      <w:r>
+        <w:rPr>
+          <w:rFonts w:cs="Calibri" w:ascii="Calibri" w:hAnsi="Calibri" w:asciiTheme="minorHAnsi" w:cstheme="minorHAnsi" w:hAnsiTheme="minorHAnsi"/>
+          <w:b/>
+          <w:bCs/>
+          <w:sz w:val="28"/>
+          <w:szCs w:val="28"/>
+        </w:rPr>
+        <w:br/>
+        <w:br/>
       </w:r>
       <w:r>
         <w:rPr>
@@ -660,28 +639,9 @@
           <w:bCs w:val="false"/>
           <w:sz w:val="28"/>
           <w:szCs w:val="28"/>
-        </w:rPr>
-        <w:t>require access to the local network. Therefore, they are rare and more easy to detect.</w:t>
-      </w:r>
-      <w:r>
-        <w:rPr>
-          <w:rFonts w:cs="Calibri" w:ascii="Calibri" w:hAnsi="Calibri" w:asciiTheme="minorHAnsi" w:cstheme="minorHAnsi" w:hAnsiTheme="minorHAnsi"/>
-          <w:b/>
-          <w:bCs/>
-          <w:sz w:val="28"/>
-          <w:szCs w:val="28"/>
-        </w:rPr>
-        <w:br/>
-      </w:r>
-      <w:r>
-        <w:rPr>
-          <w:rFonts w:cs="Calibri" w:ascii="Calibri" w:hAnsi="Calibri" w:asciiTheme="minorHAnsi" w:cstheme="minorHAnsi" w:hAnsiTheme="minorHAnsi"/>
-          <w:b/>
-          <w:bCs/>
-          <w:sz w:val="28"/>
-          <w:szCs w:val="28"/>
-        </w:rPr>
-        <w:br/>
+          <w:u w:val="single"/>
+        </w:rPr>
+        <w:t>MAC Flood</w:t>
       </w:r>
       <w:r>
         <w:rPr>
@@ -690,31 +650,9 @@
           <w:bCs w:val="false"/>
           <w:sz w:val="28"/>
           <w:szCs w:val="28"/>
-          <w:u w:val="single"/>
-        </w:rPr>
-        <w:t>MAC Flood</w:t>
-      </w:r>
-      <w:r>
-        <w:rPr>
-          <w:rFonts w:cs="Calibri" w:ascii="Calibri" w:hAnsi="Calibri" w:asciiTheme="minorHAnsi" w:cstheme="minorHAnsi" w:hAnsiTheme="minorHAnsi"/>
-          <w:b w:val="false"/>
-          <w:bCs w:val="false"/>
-          <w:sz w:val="28"/>
-          <w:szCs w:val="28"/>
           <w:u w:val="none"/>
         </w:rPr>
-        <w:t xml:space="preserve"> – a rare attack, in which the attacker has to be connected to the local switch. The attacker sends multiple dummy Ethernet frames, each with different invalid MAC address. Network switches maintaining their MAC table, and treating MAC addresses separately, and hence reserve some resources for each request. When all the memory in the table is used up, </w:t>
-      </w:r>
-      <w:r>
-        <w:rPr>
-          <w:rFonts w:cs="Calibri" w:ascii="Calibri" w:hAnsi="Calibri" w:asciiTheme="minorHAnsi" w:cstheme="minorHAnsi" w:hAnsiTheme="minorHAnsi"/>
-          <w:b w:val="false"/>
-          <w:bCs w:val="false"/>
-          <w:sz w:val="28"/>
-          <w:szCs w:val="28"/>
-          <w:u w:val="none"/>
-        </w:rPr>
-        <w:t>it either shuts down or becomes unresponsive.</w:t>
+        <w:t xml:space="preserve"> – a rare attack, in which the attacker has to be connected to the local switch. The attacker sends multiple dummy Ethernet frames, each with different invalid MAC address. Network switches maintaining their MAC table, and treating MAC addresses separately, and hence reserve some resources for each request. When all the memory in the table is used up, it either shuts down or becomes unresponsive.</w:t>
       </w:r>
     </w:p>
     <w:p>
@@ -792,6 +730,8 @@
       </w:pPr>
       <w:rPr>
         <w:rFonts w:ascii="Symbol" w:hAnsi="Symbol" w:cs="Symbol" w:hint="default"/>
+        <w:sz w:val="28"/>
+        <w:rFonts w:cs="Symbol"/>
       </w:rPr>
     </w:lvl>
     <w:lvl w:ilvl="1">
@@ -817,6 +757,7 @@
       </w:pPr>
       <w:rPr>
         <w:rFonts w:ascii="Wingdings" w:hAnsi="Wingdings" w:cs="Wingdings" w:hint="default"/>
+        <w:rFonts w:cs="Wingdings"/>
       </w:rPr>
     </w:lvl>
     <w:lvl w:ilvl="3">
@@ -829,6 +770,7 @@
       </w:pPr>
       <w:rPr>
         <w:rFonts w:ascii="Symbol" w:hAnsi="Symbol" w:cs="Symbol" w:hint="default"/>
+        <w:rFonts w:cs="Symbol"/>
       </w:rPr>
     </w:lvl>
     <w:lvl w:ilvl="4">
@@ -854,6 +796,7 @@
       </w:pPr>
       <w:rPr>
         <w:rFonts w:ascii="Wingdings" w:hAnsi="Wingdings" w:cs="Wingdings" w:hint="default"/>
+        <w:rFonts w:cs="Wingdings"/>
       </w:rPr>
     </w:lvl>
     <w:lvl w:ilvl="6">
@@ -866,6 +809,7 @@
       </w:pPr>
       <w:rPr>
         <w:rFonts w:ascii="Symbol" w:hAnsi="Symbol" w:cs="Symbol" w:hint="default"/>
+        <w:rFonts w:cs="Symbol"/>
       </w:rPr>
     </w:lvl>
     <w:lvl w:ilvl="7">
@@ -891,6 +835,7 @@
       </w:pPr>
       <w:rPr>
         <w:rFonts w:ascii="Wingdings" w:hAnsi="Wingdings" w:cs="Wingdings" w:hint="default"/>
+        <w:rFonts w:cs="Wingdings"/>
       </w:rPr>
     </w:lvl>
   </w:abstractNum>
@@ -1304,6 +1249,134 @@
     <w:qFormat/>
     <w:rPr>
       <w:rFonts w:cs="Courier New"/>
+    </w:rPr>
+  </w:style>
+  <w:style w:type="character" w:styleId="ListLabel4">
+    <w:name w:val="ListLabel 4"/>
+    <w:qFormat/>
+    <w:rPr>
+      <w:rFonts w:ascii="Calibri" w:hAnsi="Calibri" w:cs="Symbol"/>
+      <w:sz w:val="28"/>
+    </w:rPr>
+  </w:style>
+  <w:style w:type="character" w:styleId="ListLabel5">
+    <w:name w:val="ListLabel 5"/>
+    <w:qFormat/>
+    <w:rPr>
+      <w:rFonts w:cs="Courier New"/>
+    </w:rPr>
+  </w:style>
+  <w:style w:type="character" w:styleId="ListLabel6">
+    <w:name w:val="ListLabel 6"/>
+    <w:qFormat/>
+    <w:rPr>
+      <w:rFonts w:cs="Wingdings"/>
+    </w:rPr>
+  </w:style>
+  <w:style w:type="character" w:styleId="ListLabel7">
+    <w:name w:val="ListLabel 7"/>
+    <w:qFormat/>
+    <w:rPr>
+      <w:rFonts w:cs="Symbol"/>
+    </w:rPr>
+  </w:style>
+  <w:style w:type="character" w:styleId="ListLabel8">
+    <w:name w:val="ListLabel 8"/>
+    <w:qFormat/>
+    <w:rPr>
+      <w:rFonts w:cs="Courier New"/>
+    </w:rPr>
+  </w:style>
+  <w:style w:type="character" w:styleId="ListLabel9">
+    <w:name w:val="ListLabel 9"/>
+    <w:qFormat/>
+    <w:rPr>
+      <w:rFonts w:cs="Wingdings"/>
+    </w:rPr>
+  </w:style>
+  <w:style w:type="character" w:styleId="ListLabel10">
+    <w:name w:val="ListLabel 10"/>
+    <w:qFormat/>
+    <w:rPr>
+      <w:rFonts w:cs="Symbol"/>
+    </w:rPr>
+  </w:style>
+  <w:style w:type="character" w:styleId="ListLabel11">
+    <w:name w:val="ListLabel 11"/>
+    <w:qFormat/>
+    <w:rPr>
+      <w:rFonts w:cs="Courier New"/>
+    </w:rPr>
+  </w:style>
+  <w:style w:type="character" w:styleId="ListLabel12">
+    <w:name w:val="ListLabel 12"/>
+    <w:qFormat/>
+    <w:rPr>
+      <w:rFonts w:cs="Wingdings"/>
+    </w:rPr>
+  </w:style>
+  <w:style w:type="character" w:styleId="ListLabel13">
+    <w:name w:val="ListLabel 13"/>
+    <w:qFormat/>
+    <w:rPr>
+      <w:rFonts w:ascii="Calibri" w:hAnsi="Calibri" w:cs="Symbol"/>
+      <w:sz w:val="28"/>
+    </w:rPr>
+  </w:style>
+  <w:style w:type="character" w:styleId="ListLabel14">
+    <w:name w:val="ListLabel 14"/>
+    <w:qFormat/>
+    <w:rPr>
+      <w:rFonts w:cs="Courier New"/>
+    </w:rPr>
+  </w:style>
+  <w:style w:type="character" w:styleId="ListLabel15">
+    <w:name w:val="ListLabel 15"/>
+    <w:qFormat/>
+    <w:rPr>
+      <w:rFonts w:cs="Wingdings"/>
+    </w:rPr>
+  </w:style>
+  <w:style w:type="character" w:styleId="ListLabel16">
+    <w:name w:val="ListLabel 16"/>
+    <w:qFormat/>
+    <w:rPr>
+      <w:rFonts w:cs="Symbol"/>
+    </w:rPr>
+  </w:style>
+  <w:style w:type="character" w:styleId="ListLabel17">
+    <w:name w:val="ListLabel 17"/>
+    <w:qFormat/>
+    <w:rPr>
+      <w:rFonts w:cs="Courier New"/>
+    </w:rPr>
+  </w:style>
+  <w:style w:type="character" w:styleId="ListLabel18">
+    <w:name w:val="ListLabel 18"/>
+    <w:qFormat/>
+    <w:rPr>
+      <w:rFonts w:cs="Wingdings"/>
+    </w:rPr>
+  </w:style>
+  <w:style w:type="character" w:styleId="ListLabel19">
+    <w:name w:val="ListLabel 19"/>
+    <w:qFormat/>
+    <w:rPr>
+      <w:rFonts w:cs="Symbol"/>
+    </w:rPr>
+  </w:style>
+  <w:style w:type="character" w:styleId="ListLabel20">
+    <w:name w:val="ListLabel 20"/>
+    <w:qFormat/>
+    <w:rPr>
+      <w:rFonts w:cs="Courier New"/>
+    </w:rPr>
+  </w:style>
+  <w:style w:type="character" w:styleId="ListLabel21">
+    <w:name w:val="ListLabel 21"/>
+    <w:qFormat/>
+    <w:rPr>
+      <w:rFonts w:cs="Wingdings"/>
     </w:rPr>
   </w:style>
   <w:style w:type="paragraph" w:styleId="Heading" w:customStyle="1">

</xml_diff>